<commit_message>
Front end e Documentação completos
</commit_message>
<xml_diff>
--- a/Documento.docx
+++ b/Documento.docx
@@ -1350,7 +1350,7 @@
           <w:color w:val="FF0000"/>
         </w:rPr>
         <w:drawing>
-          <wp:inline distT="0" distB="0" distL="0" distR="0">
+          <wp:inline distT="0" distB="0" distL="0" distR="0" wp14:anchorId="568191B3" wp14:editId="43BF627C">
             <wp:extent cx="4438650" cy="2961678"/>
             <wp:effectExtent l="0" t="0" r="0" b="0"/>
             <wp:docPr id="1" name="Imagem 1" descr="C:\Users\Bruno Balestra\AppData\Local\Microsoft\Windows\INetCache\Content.Word\banco.png"/>
@@ -1464,7 +1464,7 @@
             <v:path o:extrusionok="f" gradientshapeok="t" o:connecttype="rect"/>
             <o:lock v:ext="edit" aspectratio="t"/>
           </v:shapetype>
-          <v:shape id="_x0000_i1025" type="#_x0000_t75" style="width:330.75pt;height:324pt">
+          <v:shape id="_x0000_i1027" type="#_x0000_t75" style="width:330.75pt;height:324pt">
             <v:imagedata r:id="rId10" o:title="Untitled Diagram"/>
           </v:shape>
         </w:pict>
@@ -1520,9 +1520,9 @@
         </w:rPr>
         <w:drawing>
           <wp:inline distT="0" distB="0" distL="0" distR="0">
-            <wp:extent cx="5102783" cy="3314700"/>
-            <wp:effectExtent l="0" t="0" r="3175" b="0"/>
-            <wp:docPr id="2" name="Imagem 2" descr="C:\Users\Bruno Balestra\Desktop\Untitled Diagram (1).png"/>
+            <wp:extent cx="5572125" cy="3536688"/>
+            <wp:effectExtent l="0" t="0" r="0" b="6985"/>
+            <wp:docPr id="10" name="Imagem 10" descr="C:\Users\Bruno Balestra\Desktop\Untitled Diagram.png"/>
             <wp:cNvGraphicFramePr>
               <a:graphicFrameLocks xmlns:a="http://schemas.openxmlformats.org/drawingml/2006/main" noChangeAspect="1"/>
             </wp:cNvGraphicFramePr>
@@ -1530,7 +1530,7 @@
               <a:graphicData uri="http://schemas.openxmlformats.org/drawingml/2006/picture">
                 <pic:pic xmlns:pic="http://schemas.openxmlformats.org/drawingml/2006/picture">
                   <pic:nvPicPr>
-                    <pic:cNvPr id="0" name="Picture 3" descr="C:\Users\Bruno Balestra\Desktop\Untitled Diagram (1).png"/>
+                    <pic:cNvPr id="0" name="Picture 10" descr="C:\Users\Bruno Balestra\Desktop\Untitled Diagram.png"/>
                     <pic:cNvPicPr>
                       <a:picLocks noChangeAspect="1" noChangeArrowheads="1"/>
                     </pic:cNvPicPr>
@@ -1551,7 +1551,7 @@
                   <pic:spPr bwMode="auto">
                     <a:xfrm>
                       <a:off x="0" y="0"/>
-                      <a:ext cx="5102783" cy="3314700"/>
+                      <a:ext cx="5572125" cy="3536688"/>
                     </a:xfrm>
                     <a:prstGeom prst="rect">
                       <a:avLst/>
@@ -1567,6 +1567,8 @@
           </wp:inline>
         </w:drawing>
       </w:r>
+      <w:bookmarkStart w:id="0" w:name="_GoBack"/>
+      <w:bookmarkEnd w:id="0"/>
       <w:r>
         <w:rPr>
           <w:color w:val="000000" w:themeColor="text1"/>
@@ -1606,7 +1608,6 @@
         <w:pStyle w:val="Ttulo"/>
       </w:pPr>
       <w:r>
-        <w:lastRenderedPageBreak/>
         <w:t>Metodologia</w:t>
       </w:r>
     </w:p>
@@ -1658,12 +1659,7 @@
       </w:r>
       <w:proofErr w:type="spellStart"/>
       <w:r>
-        <w:t>Spr</w:t>
-      </w:r>
-      <w:bookmarkStart w:id="0" w:name="_GoBack"/>
-      <w:bookmarkEnd w:id="0"/>
-      <w:r>
-        <w:t>ingboot</w:t>
+        <w:t>Springboot</w:t>
       </w:r>
       <w:proofErr w:type="spellEnd"/>
       <w:r>
@@ -1755,7 +1751,33 @@
         <w:rPr>
           <w:color w:val="000000" w:themeColor="text1"/>
         </w:rPr>
-        <w:t xml:space="preserve">igura 4, onde se o(a) instrutor(a) já possuir uma conta, poderá realizar o </w:t>
+        <w:t xml:space="preserve">igura 4, onde se </w:t>
+      </w:r>
+      <w:proofErr w:type="gramStart"/>
+      <w:r>
+        <w:rPr>
+          <w:color w:val="000000" w:themeColor="text1"/>
+        </w:rPr>
+        <w:t>o(</w:t>
+      </w:r>
+      <w:proofErr w:type="gramEnd"/>
+      <w:r>
+        <w:rPr>
+          <w:color w:val="000000" w:themeColor="text1"/>
+        </w:rPr>
+        <w:t xml:space="preserve">a) </w:t>
+      </w:r>
+      <w:r>
+        <w:rPr>
+          <w:color w:val="000000" w:themeColor="text1"/>
+        </w:rPr>
+        <w:t>avaliador</w:t>
+      </w:r>
+      <w:r>
+        <w:rPr>
+          <w:color w:val="000000" w:themeColor="text1"/>
+        </w:rPr>
+        <w:t xml:space="preserve">(a) já possuir uma conta, poderá realizar o </w:t>
       </w:r>
       <w:proofErr w:type="spellStart"/>
       <w:r>
@@ -1843,7 +1865,19 @@
         <w:rPr>
           <w:color w:val="000000" w:themeColor="text1"/>
         </w:rPr>
-        <w:t>a) instrutor(a) onde poderá editar seus dados, criar salas e atividades como é mostrado na Figura 6. A criação de salas é mostrada na Figura 7 e a criação de atividades é mostrada na Figura 8.</w:t>
+        <w:t xml:space="preserve">a) </w:t>
+      </w:r>
+      <w:r>
+        <w:rPr>
+          <w:color w:val="000000" w:themeColor="text1"/>
+        </w:rPr>
+        <w:t>avaliador</w:t>
+      </w:r>
+      <w:r>
+        <w:rPr>
+          <w:color w:val="000000" w:themeColor="text1"/>
+        </w:rPr>
+        <w:t>(a) onde poderá editar seus dados, criar salas e atividades como é mostrado na Figura 6. A criação de salas é mostrada na Figura 7 e a criação de atividades é mostrada na Figura 8.</w:t>
       </w:r>
     </w:p>
     <w:p>
@@ -2109,8 +2143,8 @@
         </w:rPr>
         <w:lastRenderedPageBreak/>
         <w:pict>
-          <v:shape id="_x0000_i1026" type="#_x0000_t75" style="width:453pt;height:255.75pt">
-            <v:imagedata r:id="rId15" o:title="WhatsApp Image 2018-11-19 at 8.25.35 PM"/>
+          <v:shape id="_x0000_i1025" type="#_x0000_t75" style="width:453pt;height:255.75pt">
+            <v:imagedata r:id="rId15" o:title="WhatsApp Image 2018-11-19 at 8.25"/>
           </v:shape>
         </w:pict>
       </w:r>
@@ -2146,8 +2180,8 @@
           <w:szCs w:val="20"/>
         </w:rPr>
         <w:pict>
-          <v:shape id="_x0000_i1027" type="#_x0000_t75" style="width:453pt;height:255.75pt">
-            <v:imagedata r:id="rId16" o:title="WhatsApp Image 2018-11-19 at 8.38.12 PM"/>
+          <v:shape id="_x0000_i1026" type="#_x0000_t75" style="width:453pt;height:255.75pt">
+            <v:imagedata r:id="rId16" o:title="WhatsApp Image 2018-11-19 at 8.38"/>
           </v:shape>
         </w:pict>
       </w:r>
@@ -4032,6 +4066,48 @@
       <w:szCs w:val="16"/>
     </w:rPr>
   </w:style>
+  <w:style w:type="paragraph" w:styleId="Cabealho">
+    <w:name w:val="header"/>
+    <w:basedOn w:val="Normal"/>
+    <w:link w:val="CabealhoChar"/>
+    <w:uiPriority w:val="99"/>
+    <w:unhideWhenUsed/>
+    <w:rsid w:val="00AF724C"/>
+    <w:pPr>
+      <w:tabs>
+        <w:tab w:val="center" w:pos="4252"/>
+        <w:tab w:val="right" w:pos="8504"/>
+      </w:tabs>
+    </w:pPr>
+  </w:style>
+  <w:style w:type="character" w:customStyle="1" w:styleId="CabealhoChar">
+    <w:name w:val="Cabeçalho Char"/>
+    <w:basedOn w:val="Fontepargpadro"/>
+    <w:link w:val="Cabealho"/>
+    <w:uiPriority w:val="99"/>
+    <w:rsid w:val="00AF724C"/>
+  </w:style>
+  <w:style w:type="paragraph" w:styleId="Rodap">
+    <w:name w:val="footer"/>
+    <w:basedOn w:val="Normal"/>
+    <w:link w:val="RodapChar"/>
+    <w:uiPriority w:val="99"/>
+    <w:unhideWhenUsed/>
+    <w:rsid w:val="00AF724C"/>
+    <w:pPr>
+      <w:tabs>
+        <w:tab w:val="center" w:pos="4252"/>
+        <w:tab w:val="right" w:pos="8504"/>
+      </w:tabs>
+    </w:pPr>
+  </w:style>
+  <w:style w:type="character" w:customStyle="1" w:styleId="RodapChar">
+    <w:name w:val="Rodapé Char"/>
+    <w:basedOn w:val="Fontepargpadro"/>
+    <w:link w:val="Rodap"/>
+    <w:uiPriority w:val="99"/>
+    <w:rsid w:val="00AF724C"/>
+  </w:style>
 </w:styles>
 </file>
 
@@ -4514,6 +4590,48 @@
       <w:sz w:val="16"/>
       <w:szCs w:val="16"/>
     </w:rPr>
+  </w:style>
+  <w:style w:type="paragraph" w:styleId="Cabealho">
+    <w:name w:val="header"/>
+    <w:basedOn w:val="Normal"/>
+    <w:link w:val="CabealhoChar"/>
+    <w:uiPriority w:val="99"/>
+    <w:unhideWhenUsed/>
+    <w:rsid w:val="00AF724C"/>
+    <w:pPr>
+      <w:tabs>
+        <w:tab w:val="center" w:pos="4252"/>
+        <w:tab w:val="right" w:pos="8504"/>
+      </w:tabs>
+    </w:pPr>
+  </w:style>
+  <w:style w:type="character" w:customStyle="1" w:styleId="CabealhoChar">
+    <w:name w:val="Cabeçalho Char"/>
+    <w:basedOn w:val="Fontepargpadro"/>
+    <w:link w:val="Cabealho"/>
+    <w:uiPriority w:val="99"/>
+    <w:rsid w:val="00AF724C"/>
+  </w:style>
+  <w:style w:type="paragraph" w:styleId="Rodap">
+    <w:name w:val="footer"/>
+    <w:basedOn w:val="Normal"/>
+    <w:link w:val="RodapChar"/>
+    <w:uiPriority w:val="99"/>
+    <w:unhideWhenUsed/>
+    <w:rsid w:val="00AF724C"/>
+    <w:pPr>
+      <w:tabs>
+        <w:tab w:val="center" w:pos="4252"/>
+        <w:tab w:val="right" w:pos="8504"/>
+      </w:tabs>
+    </w:pPr>
+  </w:style>
+  <w:style w:type="character" w:customStyle="1" w:styleId="RodapChar">
+    <w:name w:val="Rodapé Char"/>
+    <w:basedOn w:val="Fontepargpadro"/>
+    <w:link w:val="Rodap"/>
+    <w:uiPriority w:val="99"/>
+    <w:rsid w:val="00AF724C"/>
   </w:style>
 </w:styles>
 </file>
@@ -4773,7 +4891,7 @@
   <a:extraClrSchemeLst/>
   <a:extLst>
     <a:ext uri="{05A4C25C-085E-4340-85A3-A5531E510DB2}">
-      <thm15:themeFamily xmlns="" xmlns:thm15="http://schemas.microsoft.com/office/thememl/2012/main" name="Office Theme" id="{62F939B6-93AF-4DB8-9C6B-D6C7DFDC589F}" vid="{4A3C46E8-61CC-4603-A589-7422A47A8E4A}"/>
+      <thm15:themeFamily xmlns:thm15="http://schemas.microsoft.com/office/thememl/2012/main" xmlns="" name="Office Theme" id="{62F939B6-93AF-4DB8-9C6B-D6C7DFDC589F}" vid="{4A3C46E8-61CC-4603-A589-7422A47A8E4A}"/>
     </a:ext>
   </a:extLst>
 </a:theme>

</xml_diff>